<commit_message>
update generated clinical report for hsv1
</commit_message>
<xml_diff>
--- a/data/db/hsv1/template.docx
+++ b/data/db/hsv1/template.docx
@@ -330,7 +330,7 @@
           <w:szCs w:val="28"/>
           <w:lang w:val="fr-CH"/>
         </w:rPr>
-        <w:t>[NA]</w:t>
+        <w:t xml:space="preserve">du </w:t>
       </w:r>
       <w:r>
         <w:rPr>
@@ -339,7 +339,7 @@
           <w:szCs w:val="28"/>
           <w:lang w:val="fr-CH"/>
         </w:rPr>
-        <w:t xml:space="preserve"> </w:t>
+        <w:t xml:space="preserve">séquençage </w:t>
       </w:r>
       <w:r>
         <w:rPr>
@@ -348,7 +348,7 @@
           <w:szCs w:val="28"/>
           <w:lang w:val="fr-CH"/>
         </w:rPr>
-        <w:t xml:space="preserve">du </w:t>
+        <w:t>du g</w:t>
       </w:r>
       <w:r>
         <w:rPr>
@@ -357,9 +357,10 @@
           <w:szCs w:val="28"/>
           <w:lang w:val="fr-CH"/>
         </w:rPr>
-        <w:t>séquençage</w:t>
-      </w:r>
-      <w:bookmarkStart w:id="0" w:name="_Ref170228208"/>
+        <w:t>ène UL23</w:t>
+      </w:r>
+      <w:bookmarkStart w:id="0" w:name="_Ref170228463"/>
+      <w:bookmarkStart w:id="1" w:name="_Ref170228208"/>
       <w:r>
         <w:rPr>
           <w:rStyle w:val="Appelnotedebasdep"/>
@@ -371,44 +372,6 @@
         <w:footnoteReference w:id="1"/>
       </w:r>
       <w:bookmarkEnd w:id="0"/>
-      <w:r>
-        <w:rPr>
-          <w:color w:val="215E99" w:themeColor="text2" w:themeTint="BF"/>
-          <w:sz w:val="28"/>
-          <w:szCs w:val="28"/>
-          <w:lang w:val="fr-CH"/>
-        </w:rPr>
-        <w:t xml:space="preserve"> </w:t>
-      </w:r>
-      <w:r>
-        <w:rPr>
-          <w:color w:val="215E99" w:themeColor="text2" w:themeTint="BF"/>
-          <w:sz w:val="28"/>
-          <w:szCs w:val="28"/>
-          <w:lang w:val="fr-CH"/>
-        </w:rPr>
-        <w:t>du g</w:t>
-      </w:r>
-      <w:r>
-        <w:rPr>
-          <w:color w:val="215E99" w:themeColor="text2" w:themeTint="BF"/>
-          <w:sz w:val="28"/>
-          <w:szCs w:val="28"/>
-          <w:lang w:val="fr-CH"/>
-        </w:rPr>
-        <w:t>ène UL23</w:t>
-      </w:r>
-      <w:bookmarkStart w:id="1" w:name="_Ref170228463"/>
-      <w:r>
-        <w:rPr>
-          <w:rStyle w:val="Appelnotedebasdep"/>
-          <w:color w:val="215E99" w:themeColor="text2" w:themeTint="BF"/>
-          <w:sz w:val="28"/>
-          <w:szCs w:val="28"/>
-          <w:lang w:val="fr-CH"/>
-        </w:rPr>
-        <w:footnoteReference w:id="2"/>
-      </w:r>
       <w:bookmarkEnd w:id="1"/>
       <w:r>
         <w:rPr>
@@ -445,34 +408,7 @@
           <w:szCs w:val="28"/>
           <w:lang w:val="fr-CH"/>
         </w:rPr>
-        <w:t xml:space="preserve">Résultat </w:t>
-      </w:r>
-      <w:r>
-        <w:rPr>
-          <w:color w:val="215E99" w:themeColor="text2" w:themeTint="BF"/>
-          <w:sz w:val="28"/>
-          <w:szCs w:val="28"/>
-          <w:lang w:val="fr-CH"/>
-        </w:rPr>
-        <w:t>[NA]</w:t>
-      </w:r>
-      <w:r>
-        <w:rPr>
-          <w:color w:val="215E99" w:themeColor="text2" w:themeTint="BF"/>
-          <w:sz w:val="28"/>
-          <w:szCs w:val="28"/>
-          <w:lang w:val="fr-CH"/>
-        </w:rPr>
-        <w:t xml:space="preserve"> </w:t>
-      </w:r>
-      <w:r>
-        <w:rPr>
-          <w:color w:val="215E99" w:themeColor="text2" w:themeTint="BF"/>
-          <w:sz w:val="28"/>
-          <w:szCs w:val="28"/>
-          <w:lang w:val="fr-CH"/>
-        </w:rPr>
-        <w:t>du séquençage</w:t>
+        <w:t>Résultat du séquençage du gène UL30</w:t>
       </w:r>
       <w:r>
         <w:rPr>
@@ -522,74 +458,6 @@
           <w:lang w:val="fr-CH"/>
         </w:rPr>
         <w:t>1</w:t>
-      </w:r>
-      <w:r>
-        <w:rPr>
-          <w:color w:val="215E99" w:themeColor="text2" w:themeTint="BF"/>
-          <w:sz w:val="28"/>
-          <w:szCs w:val="28"/>
-          <w:vertAlign w:val="superscript"/>
-          <w:lang w:val="fr-CH"/>
-        </w:rPr>
-        <w:fldChar w:fldCharType="end"/>
-      </w:r>
-      <w:r>
-        <w:rPr>
-          <w:color w:val="215E99" w:themeColor="text2" w:themeTint="BF"/>
-          <w:sz w:val="28"/>
-          <w:szCs w:val="28"/>
-          <w:lang w:val="fr-CH"/>
-        </w:rPr>
-        <w:t xml:space="preserve"> du gène UL30</w:t>
-      </w:r>
-      <w:r>
-        <w:rPr>
-          <w:color w:val="215E99" w:themeColor="text2" w:themeTint="BF"/>
-          <w:sz w:val="28"/>
-          <w:szCs w:val="28"/>
-          <w:vertAlign w:val="superscript"/>
-          <w:lang w:val="fr-CH"/>
-        </w:rPr>
-        <w:fldChar w:fldCharType="begin"/>
-      </w:r>
-      <w:r>
-        <w:rPr>
-          <w:color w:val="215E99" w:themeColor="text2" w:themeTint="BF"/>
-          <w:sz w:val="28"/>
-          <w:szCs w:val="28"/>
-          <w:vertAlign w:val="superscript"/>
-          <w:lang w:val="fr-CH"/>
-        </w:rPr>
-        <w:instrText xml:space="preserve"> NOTEREF _Ref170228463 \h  \* MERGEFORMAT </w:instrText>
-      </w:r>
-      <w:r>
-        <w:rPr>
-          <w:color w:val="215E99" w:themeColor="text2" w:themeTint="BF"/>
-          <w:sz w:val="28"/>
-          <w:szCs w:val="28"/>
-          <w:vertAlign w:val="superscript"/>
-          <w:lang w:val="fr-CH"/>
-        </w:rPr>
-      </w:r>
-      <w:r>
-        <w:rPr>
-          <w:color w:val="215E99" w:themeColor="text2" w:themeTint="BF"/>
-          <w:sz w:val="28"/>
-          <w:szCs w:val="28"/>
-          <w:vertAlign w:val="superscript"/>
-          <w:lang w:val="fr-CH"/>
-        </w:rPr>
-        <w:fldChar w:fldCharType="separate"/>
-      </w:r>
-      <w:r>
-        <w:rPr>
-          <w:color w:val="215E99" w:themeColor="text2" w:themeTint="BF"/>
-          <w:sz w:val="28"/>
-          <w:szCs w:val="28"/>
-          <w:vertAlign w:val="superscript"/>
-          <w:lang w:val="fr-CH"/>
-        </w:rPr>
-        <w:t>2</w:t>
       </w:r>
       <w:r>
         <w:rPr>
@@ -637,17 +505,21 @@
         </w:rPr>
         <w:t>Conclusion de l’analyse</w:t>
       </w:r>
+      <w:r>
+        <w:rPr>
+          <w:b/>
+          <w:bCs/>
+          <w:color w:val="215E99" w:themeColor="text2" w:themeTint="BF"/>
+          <w:sz w:val="28"/>
+          <w:szCs w:val="28"/>
+          <w:lang w:val="fr-CH"/>
+        </w:rPr>
+        <w:t> :</w:t>
+      </w:r>
     </w:p>
     <w:p>
       <w:pPr>
         <w:ind w:firstLine="708"/>
-        <w:rPr>
-          <w:b/>
-          <w:bCs/>
-          <w:lang w:val="fr-CH"/>
-        </w:rPr>
-      </w:pPr>
-      <w:r>
         <w:rPr>
           <w:b/>
           <w:bCs/>
@@ -656,6 +528,32 @@
           <w:szCs w:val="24"/>
           <w:lang w:val="fr-CH"/>
         </w:rPr>
+      </w:pPr>
+      <w:r>
+        <w:rPr>
+          <w:lang w:val="fr-CH"/>
+        </w:rPr>
+        <w:t>CONCLUSIONSDELANALYSE</w:t>
+      </w:r>
+    </w:p>
+    <w:p>
+      <w:pPr>
+        <w:ind w:firstLine="708"/>
+        <w:rPr>
+          <w:b/>
+          <w:bCs/>
+          <w:lang w:val="fr-CH"/>
+        </w:rPr>
+      </w:pPr>
+      <w:r>
+        <w:rPr>
+          <w:b/>
+          <w:bCs/>
+          <w:color w:val="215E99" w:themeColor="text2" w:themeTint="BF"/>
+          <w:sz w:val="24"/>
+          <w:szCs w:val="24"/>
+          <w:lang w:val="fr-CH"/>
+        </w:rPr>
         <w:t>Virus probablement résistant à</w:t>
       </w:r>
       <w:r>
@@ -681,12 +579,6 @@
           <w:lang w:val="fr-CH"/>
         </w:rPr>
         <w:t xml:space="preserve"> </w:t>
-      </w:r>
-      <w:r>
-        <w:rPr>
-          <w:lang w:val="fr-CH"/>
-        </w:rPr>
-        <w:t>LISTERESISTANCES</w:t>
       </w:r>
     </w:p>
     <w:p>
@@ -839,19 +731,7 @@
         <w:rPr>
           <w:lang w:val="fr-CH"/>
         </w:rPr>
-        <w:t xml:space="preserve"> </w:t>
-      </w:r>
-      <w:r>
-        <w:rPr>
-          <w:lang w:val="fr-CH"/>
-        </w:rPr>
-        <w:t>Séquençage avec la t</w:t>
-      </w:r>
-      <w:r>
-        <w:rPr>
-          <w:lang w:val="fr-CH"/>
-        </w:rPr>
-        <w:t>echnologie Oxford Nanopore à lectures longues</w:t>
+        <w:t xml:space="preserve"> Résultat non accrédité</w:t>
       </w:r>
       <w:r>
         <w:rPr>
@@ -863,101 +743,37 @@
         <w:rPr>
           <w:lang w:val="fr-CH"/>
         </w:rPr>
-        <w:t xml:space="preserve"> </w:t>
-      </w:r>
-      <w:r>
-        <w:rPr>
-          <w:lang w:val="fr-CH"/>
-        </w:rPr>
-        <w:t>[</w:t>
-      </w:r>
-      <w:r>
-        <w:rPr>
-          <w:lang w:val="fr-CH"/>
-        </w:rPr>
-        <w:t>N</w:t>
-      </w:r>
-      <w:r>
-        <w:rPr>
-          <w:lang w:val="fr-CH"/>
-        </w:rPr>
-        <w:t>A</w:t>
-      </w:r>
-      <w:r>
-        <w:rPr>
-          <w:lang w:val="fr-CH"/>
-        </w:rPr>
-        <w:t>]</w:t>
-      </w:r>
-      <w:r>
-        <w:rPr>
-          <w:lang w:val="fr-CH"/>
-        </w:rPr>
-        <w:t xml:space="preserve">: </w:t>
-      </w:r>
-      <w:r>
-        <w:rPr>
-          <w:lang w:val="fr-CH"/>
-        </w:rPr>
-        <w:t xml:space="preserve">Non </w:t>
-      </w:r>
-      <w:r>
-        <w:rPr>
-          <w:lang w:val="fr-CH"/>
-        </w:rPr>
-        <w:t>Accrédité</w:t>
+        <w:t xml:space="preserve"> Séquençage avec la technologie Oxford Nanopore à lectures longues. </w:t>
+      </w:r>
+      <w:r>
+        <w:rPr>
+          <w:lang w:val="fr-CH"/>
+        </w:rPr>
+        <w:t xml:space="preserve">Séquençage comparé à la souche de </w:t>
+      </w:r>
+      <w:r>
+        <w:rPr>
+          <w:lang w:val="fr-CH"/>
+        </w:rPr>
+        <w:t xml:space="preserve">référence </w:t>
+      </w:r>
+      <w:r>
+        <w:rPr>
+          <w:lang w:val="fr-CH"/>
+        </w:rPr>
+        <w:t xml:space="preserve">NC_001806.2 </w:t>
+      </w:r>
+      <w:r>
+        <w:rPr>
+          <w:lang w:val="fr-CH"/>
+        </w:rPr>
+        <w:t>connu susceptible</w:t>
       </w:r>
       <w:r>
         <w:rPr>
           <w:lang w:val="fr-CH"/>
         </w:rPr>
         <w:t>.</w:t>
-      </w:r>
-    </w:p>
-  </w:footnote>
-  <w:footnote w:id="2">
-    <w:p>
-      <w:pPr>
-        <w:pStyle w:val="Notedebasdepage"/>
-        <w:rPr>
-          <w:lang w:val="fr-CH"/>
-        </w:rPr>
-      </w:pPr>
-      <w:r>
-        <w:rPr>
-          <w:rStyle w:val="Appelnotedebasdep"/>
-        </w:rPr>
-        <w:footnoteRef/>
-      </w:r>
-      <w:r>
-        <w:rPr>
-          <w:lang w:val="fr-CH"/>
-        </w:rPr>
-        <w:t xml:space="preserve"> </w:t>
-      </w:r>
-      <w:r>
-        <w:rPr>
-          <w:lang w:val="fr-CH"/>
-        </w:rPr>
-        <w:t>Souche</w:t>
-      </w:r>
-      <w:r>
-        <w:rPr>
-          <w:lang w:val="fr-CH"/>
-        </w:rPr>
-        <w:t xml:space="preserve"> de référence connu susceptible (</w:t>
-      </w:r>
-      <w:r>
-        <w:rPr>
-          <w:lang w:val="fr-CH"/>
-        </w:rPr>
-        <w:t>NC_001806.2</w:t>
-      </w:r>
-      <w:r>
-        <w:rPr>
-          <w:lang w:val="fr-CH"/>
-        </w:rPr>
-        <w:t>)</w:t>
       </w:r>
     </w:p>
     <w:p>
@@ -971,7 +787,19 @@
         <w:rPr>
           <w:lang w:val="fr-CH"/>
         </w:rPr>
-        <w:t>* Le symbole * est utilisé pour représenter le codon stop.</w:t>
+        <w:t xml:space="preserve">* Ce symbole représente la formation d’un codon d’arrêt </w:t>
+      </w:r>
+      <w:r>
+        <w:rPr>
+          <w:lang w:val="fr-CH"/>
+        </w:rPr>
+        <w:t xml:space="preserve">prématuré </w:t>
+      </w:r>
+      <w:r>
+        <w:rPr>
+          <w:lang w:val="fr-CH"/>
+        </w:rPr>
+        <w:t>de la traduction.</w:t>
       </w:r>
     </w:p>
   </w:footnote>

</xml_diff>